<commit_message>
began setting up the ForexCandle model.
I haven't done my first migration yet.
</commit_message>
<xml_diff>
--- a/Discovery/discovery.docx
+++ b/Discovery/discovery.docx
@@ -59,13 +59,667 @@
     </w:p>
     <w:p>
       <w:r>
-        <w:t>I need to set up a database with migrations enabled.</w:t>
+        <w:t xml:space="preserve">I need to set up </w:t>
+      </w:r>
+      <w:r>
+        <w:t>entity framework core.</w:t>
       </w:r>
     </w:p>
+    <w:p>
+      <w:hyperlink r:id="rId5" w:history="1">
+        <w:r>
+          <w:rPr>
+            <w:rStyle w:val="Hyperlink"/>
+          </w:rPr>
+          <w:t>https://www.entityframeworktutorial.net/efcore/entity-framework-core.aspx</w:t>
+        </w:r>
+      </w:hyperlink>
+    </w:p>
+    <w:p>
+      <w:r>
+        <w:rPr>
+          <w:noProof/>
+        </w:rPr>
+        <w:drawing>
+          <wp:inline distT="0" distB="0" distL="0" distR="0" wp14:anchorId="238B6AF3" wp14:editId="0779777B">
+            <wp:extent cx="5943600" cy="3455670"/>
+            <wp:effectExtent l="0" t="0" r="0" b="0"/>
+            <wp:docPr id="2" name="Picture 2"/>
+            <wp:cNvGraphicFramePr>
+              <a:graphicFrameLocks xmlns:a="http://schemas.openxmlformats.org/drawingml/2006/main" noChangeAspect="1"/>
+            </wp:cNvGraphicFramePr>
+            <a:graphic xmlns:a="http://schemas.openxmlformats.org/drawingml/2006/main">
+              <a:graphicData uri="http://schemas.openxmlformats.org/drawingml/2006/picture">
+                <pic:pic xmlns:pic="http://schemas.openxmlformats.org/drawingml/2006/picture">
+                  <pic:nvPicPr>
+                    <pic:cNvPr id="1" name=""/>
+                    <pic:cNvPicPr/>
+                  </pic:nvPicPr>
+                  <pic:blipFill>
+                    <a:blip r:embed="rId6"/>
+                    <a:stretch>
+                      <a:fillRect/>
+                    </a:stretch>
+                  </pic:blipFill>
+                  <pic:spPr>
+                    <a:xfrm>
+                      <a:off x="0" y="0"/>
+                      <a:ext cx="5943600" cy="3455670"/>
+                    </a:xfrm>
+                    <a:prstGeom prst="rect">
+                      <a:avLst/>
+                    </a:prstGeom>
+                  </pic:spPr>
+                </pic:pic>
+              </a:graphicData>
+            </a:graphic>
+          </wp:inline>
+        </w:drawing>
+      </w:r>
+    </w:p>
+    <w:p>
+      <w:r>
+        <w:rPr>
+          <w:noProof/>
+        </w:rPr>
+        <w:lastRenderedPageBreak/>
+        <w:drawing>
+          <wp:inline distT="0" distB="0" distL="0" distR="0" wp14:anchorId="5C199DDF" wp14:editId="09580F47">
+            <wp:extent cx="5943600" cy="4180205"/>
+            <wp:effectExtent l="0" t="0" r="0" b="0"/>
+            <wp:docPr id="3" name="Picture 3"/>
+            <wp:cNvGraphicFramePr>
+              <a:graphicFrameLocks xmlns:a="http://schemas.openxmlformats.org/drawingml/2006/main" noChangeAspect="1"/>
+            </wp:cNvGraphicFramePr>
+            <a:graphic xmlns:a="http://schemas.openxmlformats.org/drawingml/2006/main">
+              <a:graphicData uri="http://schemas.openxmlformats.org/drawingml/2006/picture">
+                <pic:pic xmlns:pic="http://schemas.openxmlformats.org/drawingml/2006/picture">
+                  <pic:nvPicPr>
+                    <pic:cNvPr id="1" name=""/>
+                    <pic:cNvPicPr/>
+                  </pic:nvPicPr>
+                  <pic:blipFill>
+                    <a:blip r:embed="rId7"/>
+                    <a:stretch>
+                      <a:fillRect/>
+                    </a:stretch>
+                  </pic:blipFill>
+                  <pic:spPr>
+                    <a:xfrm>
+                      <a:off x="0" y="0"/>
+                      <a:ext cx="5943600" cy="4180205"/>
+                    </a:xfrm>
+                    <a:prstGeom prst="rect">
+                      <a:avLst/>
+                    </a:prstGeom>
+                  </pic:spPr>
+                </pic:pic>
+              </a:graphicData>
+            </a:graphic>
+          </wp:inline>
+        </w:drawing>
+      </w:r>
+    </w:p>
+    <w:p>
+      <w:r>
+        <w:rPr>
+          <w:noProof/>
+        </w:rPr>
+        <mc:AlternateContent>
+          <mc:Choice Requires="wps">
+            <w:drawing>
+              <wp:anchor distT="0" distB="0" distL="114300" distR="114300" simplePos="0" relativeHeight="251657728" behindDoc="0" locked="0" layoutInCell="1" allowOverlap="1" wp14:anchorId="4C995DD5" wp14:editId="45069205">
+                <wp:simplePos x="0" y="0"/>
+                <wp:positionH relativeFrom="column">
+                  <wp:posOffset>-29261</wp:posOffset>
+                </wp:positionH>
+                <wp:positionV relativeFrom="paragraph">
+                  <wp:posOffset>2543683</wp:posOffset>
+                </wp:positionV>
+                <wp:extent cx="6013095" cy="424282"/>
+                <wp:effectExtent l="0" t="0" r="26035" b="13970"/>
+                <wp:wrapNone/>
+                <wp:docPr id="5" name="Rectangle 5"/>
+                <wp:cNvGraphicFramePr/>
+                <a:graphic xmlns:a="http://schemas.openxmlformats.org/drawingml/2006/main">
+                  <a:graphicData uri="http://schemas.microsoft.com/office/word/2010/wordprocessingShape">
+                    <wps:wsp>
+                      <wps:cNvSpPr/>
+                      <wps:spPr>
+                        <a:xfrm>
+                          <a:off x="0" y="0"/>
+                          <a:ext cx="6013095" cy="424282"/>
+                        </a:xfrm>
+                        <a:prstGeom prst="rect">
+                          <a:avLst/>
+                        </a:prstGeom>
+                        <a:noFill/>
+                        <a:ln>
+                          <a:solidFill>
+                            <a:srgbClr val="FF0000"/>
+                          </a:solidFill>
+                        </a:ln>
+                      </wps:spPr>
+                      <wps:style>
+                        <a:lnRef idx="2">
+                          <a:schemeClr val="accent1">
+                            <a:shade val="15000"/>
+                          </a:schemeClr>
+                        </a:lnRef>
+                        <a:fillRef idx="1">
+                          <a:schemeClr val="accent1"/>
+                        </a:fillRef>
+                        <a:effectRef idx="0">
+                          <a:schemeClr val="accent1"/>
+                        </a:effectRef>
+                        <a:fontRef idx="minor">
+                          <a:schemeClr val="lt1"/>
+                        </a:fontRef>
+                      </wps:style>
+                      <wps:bodyPr rot="0" spcFirstLastPara="0" vertOverflow="overflow" horzOverflow="overflow" vert="horz" wrap="square" lIns="91440" tIns="45720" rIns="91440" bIns="45720" numCol="1" spcCol="0" rtlCol="0" fromWordArt="0" anchor="ctr" anchorCtr="0" forceAA="0" compatLnSpc="1">
+                        <a:prstTxWarp prst="textNoShape">
+                          <a:avLst/>
+                        </a:prstTxWarp>
+                        <a:noAutofit/>
+                      </wps:bodyPr>
+                    </wps:wsp>
+                  </a:graphicData>
+                </a:graphic>
+              </wp:anchor>
+            </w:drawing>
+          </mc:Choice>
+          <mc:Fallback>
+            <w:pict>
+              <v:rect w14:anchorId="30529313" id="Rectangle 5" o:spid="_x0000_s1026" style="position:absolute;margin-left:-2.3pt;margin-top:200.3pt;width:473.45pt;height:33.4pt;z-index:251657728;visibility:visible;mso-wrap-style:square;mso-wrap-distance-left:9pt;mso-wrap-distance-top:0;mso-wrap-distance-right:9pt;mso-wrap-distance-bottom:0;mso-position-horizontal:absolute;mso-position-horizontal-relative:text;mso-position-vertical:absolute;mso-position-vertical-relative:text;v-text-anchor:middle" o:gfxdata="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" filled="f" strokecolor="red" strokeweight="2pt"/>
+            </w:pict>
+          </mc:Fallback>
+        </mc:AlternateContent>
+      </w:r>
+      <w:r>
+        <w:rPr>
+          <w:noProof/>
+        </w:rPr>
+        <w:drawing>
+          <wp:inline distT="0" distB="0" distL="0" distR="0" wp14:anchorId="08D85F90" wp14:editId="1D0BBBE8">
+            <wp:extent cx="5943600" cy="2931795"/>
+            <wp:effectExtent l="0" t="0" r="0" b="1905"/>
+            <wp:docPr id="4" name="Picture 4"/>
+            <wp:cNvGraphicFramePr>
+              <a:graphicFrameLocks xmlns:a="http://schemas.openxmlformats.org/drawingml/2006/main" noChangeAspect="1"/>
+            </wp:cNvGraphicFramePr>
+            <a:graphic xmlns:a="http://schemas.openxmlformats.org/drawingml/2006/main">
+              <a:graphicData uri="http://schemas.openxmlformats.org/drawingml/2006/picture">
+                <pic:pic xmlns:pic="http://schemas.openxmlformats.org/drawingml/2006/picture">
+                  <pic:nvPicPr>
+                    <pic:cNvPr id="1" name=""/>
+                    <pic:cNvPicPr/>
+                  </pic:nvPicPr>
+                  <pic:blipFill>
+                    <a:blip r:embed="rId8"/>
+                    <a:stretch>
+                      <a:fillRect/>
+                    </a:stretch>
+                  </pic:blipFill>
+                  <pic:spPr>
+                    <a:xfrm>
+                      <a:off x="0" y="0"/>
+                      <a:ext cx="5943600" cy="2931795"/>
+                    </a:xfrm>
+                    <a:prstGeom prst="rect">
+                      <a:avLst/>
+                    </a:prstGeom>
+                  </pic:spPr>
+                </pic:pic>
+              </a:graphicData>
+            </a:graphic>
+          </wp:inline>
+        </w:drawing>
+      </w:r>
+    </w:p>
+    <w:p>
+      <w:r>
+        <w:rPr>
+          <w:rFonts w:ascii="Segoe UI" w:hAnsi="Segoe UI" w:cs="Segoe UI"/>
+          <w:kern w:val="0"/>
+          <w:sz w:val="18"/>
+          <w:szCs w:val="18"/>
+        </w:rPr>
+        <w:t xml:space="preserve">Package </w:t>
+      </w:r>
+      <w:proofErr w:type="spellStart"/>
+      <w:r>
+        <w:rPr>
+          <w:rFonts w:ascii="Segoe UI" w:hAnsi="Segoe UI" w:cs="Segoe UI"/>
+          <w:kern w:val="0"/>
+          <w:sz w:val="18"/>
+          <w:szCs w:val="18"/>
+        </w:rPr>
+        <w:t>Microsoft.EntityFrameworkCore.SqlServer</w:t>
+      </w:r>
+      <w:proofErr w:type="spellEnd"/>
+      <w:r>
+        <w:rPr>
+          <w:rFonts w:ascii="Segoe UI" w:hAnsi="Segoe UI" w:cs="Segoe UI"/>
+          <w:kern w:val="0"/>
+          <w:sz w:val="18"/>
+          <w:szCs w:val="18"/>
+        </w:rPr>
+        <w:t xml:space="preserve"> 8.0.3 is not compatible with net6.0 (.</w:t>
+      </w:r>
+      <w:proofErr w:type="spellStart"/>
+      <w:r>
+        <w:rPr>
+          <w:rFonts w:ascii="Segoe UI" w:hAnsi="Segoe UI" w:cs="Segoe UI"/>
+          <w:kern w:val="0"/>
+          <w:sz w:val="18"/>
+          <w:szCs w:val="18"/>
+        </w:rPr>
+        <w:t>NETCoreApp,Version</w:t>
+      </w:r>
+      <w:proofErr w:type="spellEnd"/>
+      <w:r>
+        <w:rPr>
+          <w:rFonts w:ascii="Segoe UI" w:hAnsi="Segoe UI" w:cs="Segoe UI"/>
+          <w:kern w:val="0"/>
+          <w:sz w:val="18"/>
+          <w:szCs w:val="18"/>
+        </w:rPr>
+        <w:t xml:space="preserve">=v6.0). Package </w:t>
+      </w:r>
+      <w:proofErr w:type="spellStart"/>
+      <w:r>
+        <w:rPr>
+          <w:rFonts w:ascii="Segoe UI" w:hAnsi="Segoe UI" w:cs="Segoe UI"/>
+          <w:kern w:val="0"/>
+          <w:sz w:val="18"/>
+          <w:szCs w:val="18"/>
+        </w:rPr>
+        <w:t>Microsoft.EntityFrameworkCore.SqlServer</w:t>
+      </w:r>
+      <w:proofErr w:type="spellEnd"/>
+      <w:r>
+        <w:rPr>
+          <w:rFonts w:ascii="Segoe UI" w:hAnsi="Segoe UI" w:cs="Segoe UI"/>
+          <w:kern w:val="0"/>
+          <w:sz w:val="18"/>
+          <w:szCs w:val="18"/>
+        </w:rPr>
+        <w:t xml:space="preserve"> 8.0.3 supports: net8.0 (.</w:t>
+      </w:r>
+      <w:proofErr w:type="spellStart"/>
+      <w:r>
+        <w:rPr>
+          <w:rFonts w:ascii="Segoe UI" w:hAnsi="Segoe UI" w:cs="Segoe UI"/>
+          <w:kern w:val="0"/>
+          <w:sz w:val="18"/>
+          <w:szCs w:val="18"/>
+        </w:rPr>
+        <w:t>NETCoreApp,Version</w:t>
+      </w:r>
+      <w:proofErr w:type="spellEnd"/>
+      <w:r>
+        <w:rPr>
+          <w:rFonts w:ascii="Segoe UI" w:hAnsi="Segoe UI" w:cs="Segoe UI"/>
+          <w:kern w:val="0"/>
+          <w:sz w:val="18"/>
+          <w:szCs w:val="18"/>
+        </w:rPr>
+        <w:t>=v8.0)</w:t>
+      </w:r>
+    </w:p>
+    <w:p/>
+    <w:p>
+      <w:r>
+        <w:rPr>
+          <w:noProof/>
+        </w:rPr>
+        <w:lastRenderedPageBreak/>
+        <mc:AlternateContent>
+          <mc:Choice Requires="wps">
+            <w:drawing>
+              <wp:anchor distT="0" distB="0" distL="114300" distR="114300" simplePos="0" relativeHeight="251658240" behindDoc="0" locked="0" layoutInCell="1" allowOverlap="1" wp14:anchorId="3C86F1FB" wp14:editId="281CB0B2">
+                <wp:simplePos x="0" y="0"/>
+                <wp:positionH relativeFrom="column">
+                  <wp:posOffset>47549</wp:posOffset>
+                </wp:positionH>
+                <wp:positionV relativeFrom="paragraph">
+                  <wp:posOffset>2863901</wp:posOffset>
+                </wp:positionV>
+                <wp:extent cx="2384755" cy="424282"/>
+                <wp:effectExtent l="0" t="0" r="15875" b="13970"/>
+                <wp:wrapNone/>
+                <wp:docPr id="8" name="Rectangle 8"/>
+                <wp:cNvGraphicFramePr/>
+                <a:graphic xmlns:a="http://schemas.openxmlformats.org/drawingml/2006/main">
+                  <a:graphicData uri="http://schemas.microsoft.com/office/word/2010/wordprocessingShape">
+                    <wps:wsp>
+                      <wps:cNvSpPr/>
+                      <wps:spPr>
+                        <a:xfrm>
+                          <a:off x="0" y="0"/>
+                          <a:ext cx="2384755" cy="424282"/>
+                        </a:xfrm>
+                        <a:prstGeom prst="rect">
+                          <a:avLst/>
+                        </a:prstGeom>
+                        <a:noFill/>
+                        <a:ln>
+                          <a:solidFill>
+                            <a:srgbClr val="FF0000"/>
+                          </a:solidFill>
+                        </a:ln>
+                      </wps:spPr>
+                      <wps:style>
+                        <a:lnRef idx="2">
+                          <a:schemeClr val="accent1">
+                            <a:shade val="15000"/>
+                          </a:schemeClr>
+                        </a:lnRef>
+                        <a:fillRef idx="1">
+                          <a:schemeClr val="accent1"/>
+                        </a:fillRef>
+                        <a:effectRef idx="0">
+                          <a:schemeClr val="accent1"/>
+                        </a:effectRef>
+                        <a:fontRef idx="minor">
+                          <a:schemeClr val="lt1"/>
+                        </a:fontRef>
+                      </wps:style>
+                      <wps:bodyPr rot="0" spcFirstLastPara="0" vertOverflow="overflow" horzOverflow="overflow" vert="horz" wrap="square" lIns="91440" tIns="45720" rIns="91440" bIns="45720" numCol="1" spcCol="0" rtlCol="0" fromWordArt="0" anchor="ctr" anchorCtr="0" forceAA="0" compatLnSpc="1">
+                        <a:prstTxWarp prst="textNoShape">
+                          <a:avLst/>
+                        </a:prstTxWarp>
+                        <a:noAutofit/>
+                      </wps:bodyPr>
+                    </wps:wsp>
+                  </a:graphicData>
+                </a:graphic>
+                <wp14:sizeRelH relativeFrom="margin">
+                  <wp14:pctWidth>0</wp14:pctWidth>
+                </wp14:sizeRelH>
+              </wp:anchor>
+            </w:drawing>
+          </mc:Choice>
+          <mc:Fallback>
+            <w:pict>
+              <v:rect w14:anchorId="181B8330" id="Rectangle 8" o:spid="_x0000_s1026" style="position:absolute;margin-left:3.75pt;margin-top:225.5pt;width:187.8pt;height:33.4pt;z-index:251658240;visibility:visible;mso-wrap-style:square;mso-width-percent:0;mso-wrap-distance-left:9pt;mso-wrap-distance-top:0;mso-wrap-distance-right:9pt;mso-wrap-distance-bottom:0;mso-position-horizontal:absolute;mso-position-horizontal-relative:text;mso-position-vertical:absolute;mso-position-vertical-relative:text;mso-width-percent:0;mso-width-relative:margin;v-text-anchor:middle" o:gfxdata="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" filled="f" strokecolor="red" strokeweight="2pt"/>
+            </w:pict>
+          </mc:Fallback>
+        </mc:AlternateContent>
+      </w:r>
+      <w:r>
+        <w:rPr>
+          <w:noProof/>
+        </w:rPr>
+        <mc:AlternateContent>
+          <mc:Choice Requires="wps">
+            <w:drawing>
+              <wp:anchor distT="0" distB="0" distL="114300" distR="114300" simplePos="0" relativeHeight="251656192" behindDoc="0" locked="0" layoutInCell="1" allowOverlap="1" wp14:anchorId="14B1F7FF" wp14:editId="69C85234">
+                <wp:simplePos x="0" y="0"/>
+                <wp:positionH relativeFrom="column">
+                  <wp:posOffset>4180510</wp:posOffset>
+                </wp:positionH>
+                <wp:positionV relativeFrom="paragraph">
+                  <wp:posOffset>98654</wp:posOffset>
+                </wp:positionV>
+                <wp:extent cx="2070202" cy="897432"/>
+                <wp:effectExtent l="0" t="0" r="25400" b="131445"/>
+                <wp:wrapNone/>
+                <wp:docPr id="7" name="Speech Bubble: Rectangle with Corners Rounded 7"/>
+                <wp:cNvGraphicFramePr/>
+                <a:graphic xmlns:a="http://schemas.openxmlformats.org/drawingml/2006/main">
+                  <a:graphicData uri="http://schemas.microsoft.com/office/word/2010/wordprocessingShape">
+                    <wps:wsp>
+                      <wps:cNvSpPr/>
+                      <wps:spPr>
+                        <a:xfrm>
+                          <a:off x="0" y="0"/>
+                          <a:ext cx="2070202" cy="897432"/>
+                        </a:xfrm>
+                        <a:prstGeom prst="wedgeRoundRectCallout">
+                          <a:avLst/>
+                        </a:prstGeom>
+                        <a:solidFill>
+                          <a:schemeClr val="bg1"/>
+                        </a:solidFill>
+                        <a:ln>
+                          <a:solidFill>
+                            <a:srgbClr val="FF0000"/>
+                          </a:solidFill>
+                        </a:ln>
+                      </wps:spPr>
+                      <wps:style>
+                        <a:lnRef idx="2">
+                          <a:schemeClr val="accent1">
+                            <a:shade val="15000"/>
+                          </a:schemeClr>
+                        </a:lnRef>
+                        <a:fillRef idx="1">
+                          <a:schemeClr val="accent1"/>
+                        </a:fillRef>
+                        <a:effectRef idx="0">
+                          <a:schemeClr val="accent1"/>
+                        </a:effectRef>
+                        <a:fontRef idx="minor">
+                          <a:schemeClr val="lt1"/>
+                        </a:fontRef>
+                      </wps:style>
+                      <wps:txbx>
+                        <w:txbxContent>
+                          <w:p>
+                            <w:pPr>
+                              <w:rPr>
+                                <w:color w:val="000000" w:themeColor="text1"/>
+                              </w:rPr>
+                            </w:pPr>
+                            <w:r>
+                              <w:rPr>
+                                <w:color w:val="000000" w:themeColor="text1"/>
+                              </w:rPr>
+                              <w:t>Install the highest 7.  It works with core 6.</w:t>
+                            </w:r>
+                          </w:p>
+                        </w:txbxContent>
+                      </wps:txbx>
+                      <wps:bodyPr rot="0" spcFirstLastPara="0" vertOverflow="overflow" horzOverflow="overflow" vert="horz" wrap="square" lIns="91440" tIns="45720" rIns="91440" bIns="45720" numCol="1" spcCol="0" rtlCol="0" fromWordArt="0" anchor="ctr" anchorCtr="0" forceAA="0" compatLnSpc="1">
+                        <a:prstTxWarp prst="textNoShape">
+                          <a:avLst/>
+                        </a:prstTxWarp>
+                        <a:noAutofit/>
+                      </wps:bodyPr>
+                    </wps:wsp>
+                  </a:graphicData>
+                </a:graphic>
+                <wp14:sizeRelH relativeFrom="margin">
+                  <wp14:pctWidth>0</wp14:pctWidth>
+                </wp14:sizeRelH>
+                <wp14:sizeRelV relativeFrom="margin">
+                  <wp14:pctHeight>0</wp14:pctHeight>
+                </wp14:sizeRelV>
+              </wp:anchor>
+            </w:drawing>
+          </mc:Choice>
+          <mc:Fallback>
+            <w:pict>
+              <v:shapetype w14:anchorId="14B1F7FF" id="_x0000_t62" coordsize="21600,21600" o:spt="62" adj="1350,25920" path="m3600,qx,3600l0@8@12@24,0@9,,18000qy3600,21600l@6,21600@15@27@7,21600,18000,21600qx21600,18000l21600@9@18@30,21600@8,21600,3600qy18000,l@7,0@21@33@6,xe">
+                <v:stroke joinstyle="miter"/>
+                <v:formulas>
+                  <v:f eqn="sum 10800 0 #0"/>
+                  <v:f eqn="sum 10800 0 #1"/>
+                  <v:f eqn="sum #0 0 #1"/>
+                  <v:f eqn="sum @0 @1 0"/>
+                  <v:f eqn="sum 21600 0 #0"/>
+                  <v:f eqn="sum 21600 0 #1"/>
+                  <v:f eqn="if @0 3600 12600"/>
+                  <v:f eqn="if @0 9000 18000"/>
+                  <v:f eqn="if @1 3600 12600"/>
+                  <v:f eqn="if @1 9000 18000"/>
+                  <v:f eqn="if @2 0 #0"/>
+                  <v:f eqn="if @3 @10 0"/>
+                  <v:f eqn="if #0 0 @11"/>
+                  <v:f eqn="if @2 @6 #0"/>
+                  <v:f eqn="if @3 @6 @13"/>
+                  <v:f eqn="if @5 @6 @14"/>
+                  <v:f eqn="if @2 #0 21600"/>
+                  <v:f eqn="if @3 21600 @16"/>
+                  <v:f eqn="if @4 21600 @17"/>
+                  <v:f eqn="if @2 #0 @6"/>
+                  <v:f eqn="if @3 @19 @6"/>
+                  <v:f eqn="if #1 @6 @20"/>
+                  <v:f eqn="if @2 @8 #1"/>
+                  <v:f eqn="if @3 @22 @8"/>
+                  <v:f eqn="if #0 @8 @23"/>
+                  <v:f eqn="if @2 21600 #1"/>
+                  <v:f eqn="if @3 21600 @25"/>
+                  <v:f eqn="if @5 21600 @26"/>
+                  <v:f eqn="if @2 #1 @8"/>
+                  <v:f eqn="if @3 @8 @28"/>
+                  <v:f eqn="if @4 @8 @29"/>
+                  <v:f eqn="if @2 #1 0"/>
+                  <v:f eqn="if @3 @31 0"/>
+                  <v:f eqn="if #1 0 @32"/>
+                  <v:f eqn="val #0"/>
+                  <v:f eqn="val #1"/>
+                </v:formulas>
+                <v:path o:connecttype="custom" o:connectlocs="10800,0;0,10800;10800,21600;21600,10800;@34,@35" textboxrect="791,791,20809,20809"/>
+                <v:handles>
+                  <v:h position="#0,#1"/>
+                </v:handles>
+              </v:shapetype>
+              <v:shape id="Speech Bubble: Rectangle with Corners Rounded 7" o:spid="_x0000_s1026" type="#_x0000_t62" style="position:absolute;margin-left:329.15pt;margin-top:7.75pt;width:163pt;height:70.65pt;z-index:251656192;visibility:visible;mso-wrap-style:square;mso-width-percent:0;mso-height-percent:0;mso-wrap-distance-left:9pt;mso-wrap-distance-top:0;mso-wrap-distance-right:9pt;mso-wrap-distance-bottom:0;mso-position-horizontal:absolute;mso-position-horizontal-relative:text;mso-position-vertical:absolute;mso-position-vertical-relative:text;mso-width-percent:0;mso-height-percent:0;mso-width-relative:margin;mso-height-relative:margin;v-text-anchor:middle" o:gfxdata="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" adj="6300,24300" fillcolor="white [3212]" strokecolor="red" strokeweight="2pt">
+                <v:textbox>
+                  <w:txbxContent>
+                    <w:p>
+                      <w:pPr>
+                        <w:rPr>
+                          <w:color w:val="000000" w:themeColor="text1"/>
+                        </w:rPr>
+                      </w:pPr>
+                      <w:r>
+                        <w:rPr>
+                          <w:color w:val="000000" w:themeColor="text1"/>
+                        </w:rPr>
+                        <w:t>Install the highest 7.  It works with core 6.</w:t>
+                      </w:r>
+                    </w:p>
+                  </w:txbxContent>
+                </v:textbox>
+              </v:shape>
+            </w:pict>
+          </mc:Fallback>
+        </mc:AlternateContent>
+      </w:r>
+      <w:r>
+        <w:rPr>
+          <w:noProof/>
+        </w:rPr>
+        <w:drawing>
+          <wp:inline distT="0" distB="0" distL="0" distR="0" wp14:anchorId="54B5EBE3" wp14:editId="2ABFF994">
+            <wp:extent cx="3627866" cy="3350361"/>
+            <wp:effectExtent l="0" t="0" r="0" b="2540"/>
+            <wp:docPr id="6" name="Picture 6"/>
+            <wp:cNvGraphicFramePr>
+              <a:graphicFrameLocks xmlns:a="http://schemas.openxmlformats.org/drawingml/2006/main" noChangeAspect="1"/>
+            </wp:cNvGraphicFramePr>
+            <a:graphic xmlns:a="http://schemas.openxmlformats.org/drawingml/2006/main">
+              <a:graphicData uri="http://schemas.openxmlformats.org/drawingml/2006/picture">
+                <pic:pic xmlns:pic="http://schemas.openxmlformats.org/drawingml/2006/picture">
+                  <pic:nvPicPr>
+                    <pic:cNvPr id="1" name=""/>
+                    <pic:cNvPicPr/>
+                  </pic:nvPicPr>
+                  <pic:blipFill>
+                    <a:blip r:embed="rId9"/>
+                    <a:stretch>
+                      <a:fillRect/>
+                    </a:stretch>
+                  </pic:blipFill>
+                  <pic:spPr>
+                    <a:xfrm>
+                      <a:off x="0" y="0"/>
+                      <a:ext cx="3632678" cy="3354805"/>
+                    </a:xfrm>
+                    <a:prstGeom prst="rect">
+                      <a:avLst/>
+                    </a:prstGeom>
+                  </pic:spPr>
+                </pic:pic>
+              </a:graphicData>
+            </a:graphic>
+          </wp:inline>
+        </w:drawing>
+      </w:r>
+    </w:p>
+    <w:p>
+      <w:r>
+        <w:t>In need to set up a Forex candle entity next.</w:t>
+      </w:r>
+      <w:r>
+        <w:t xml:space="preserve">  I can get candle data from Postman.</w:t>
+      </w:r>
+    </w:p>
+    <w:p>
+      <w:pPr>
+        <w:rPr>
+          <w:rFonts w:ascii="Segoe UI" w:hAnsi="Segoe UI" w:cs="Segoe UI"/>
+          <w:color w:val="212121"/>
+          <w:sz w:val="18"/>
+          <w:szCs w:val="18"/>
+          <w:shd w:val="clear" w:color="auto" w:fill="FFFFFF"/>
+        </w:rPr>
+      </w:pPr>
+      <w:hyperlink r:id="rId10" w:history="1">
+        <w:r>
+          <w:rPr>
+            <w:rStyle w:val="Hyperlink"/>
+            <w:rFonts w:ascii="Segoe UI" w:hAnsi="Segoe UI" w:cs="Segoe UI"/>
+            <w:sz w:val="18"/>
+            <w:szCs w:val="18"/>
+            <w:shd w:val="clear" w:color="auto" w:fill="FFFFFF"/>
+          </w:rPr>
+          <w:t>https://api.polygon.io/v2/aggs/ticker/C:EURUSD/range/30/minute/2024-03-15/2024-03-15?apiKey=CNf_dxojmDFqzsMz6p6iX5pTnGh61Vep</w:t>
+        </w:r>
+      </w:hyperlink>
+    </w:p>
+    <w:p>
+      <w:pPr>
+        <w:rPr>
+          <w:rFonts w:ascii="Segoe UI" w:hAnsi="Segoe UI" w:cs="Segoe UI"/>
+          <w:color w:val="212121"/>
+          <w:sz w:val="18"/>
+          <w:szCs w:val="18"/>
+          <w:shd w:val="clear" w:color="auto" w:fill="FFFFFF"/>
+        </w:rPr>
+      </w:pPr>
+      <w:hyperlink r:id="rId11" w:history="1">
+        <w:r>
+          <w:rPr>
+            <w:rStyle w:val="Hyperlink"/>
+            <w:rFonts w:ascii="Segoe UI" w:hAnsi="Segoe UI" w:cs="Segoe UI"/>
+            <w:sz w:val="18"/>
+            <w:szCs w:val="18"/>
+            <w:shd w:val="clear" w:color="auto" w:fill="FFFFFF"/>
+          </w:rPr>
+          <w:t>https://polygon.io/docs/forex/getting-started</w:t>
+        </w:r>
+      </w:hyperlink>
+    </w:p>
+    <w:p>
+      <w:pPr>
+        <w:rPr>
+          <w:rFonts w:ascii="Segoe UI" w:hAnsi="Segoe UI" w:cs="Segoe UI"/>
+          <w:color w:val="212121"/>
+          <w:sz w:val="18"/>
+          <w:szCs w:val="18"/>
+          <w:shd w:val="clear" w:color="auto" w:fill="FFFFFF"/>
+        </w:rPr>
+      </w:pPr>
+    </w:p>
+    <w:p/>
     <w:p/>
     <w:sectPr>
       <w:pgSz w:w="12240" w:h="15840"/>
-      <w:pgMar w:top="1440" w:right="1440" w:bottom="1440" w:left="1440" w:header="720" w:footer="720" w:gutter="0"/>
+      <w:pgMar w:top="720" w:right="720" w:bottom="720" w:left="720" w:header="720" w:footer="720" w:gutter="0"/>
       <w:cols w:space="720"/>
       <w:docGrid w:linePitch="360"/>
     </w:sectPr>
@@ -501,6 +1155,29 @@
     <w:semiHidden/>
     <w:unhideWhenUsed/>
   </w:style>
+  <w:style w:type="character" w:styleId="Hyperlink">
+    <w:name w:val="Hyperlink"/>
+    <w:basedOn w:val="DefaultParagraphFont"/>
+    <w:uiPriority w:val="99"/>
+    <w:unhideWhenUsed/>
+    <w:rsid w:val="002F0327"/>
+    <w:rPr>
+      <w:color w:val="0000FF" w:themeColor="hyperlink"/>
+      <w:u w:val="single"/>
+    </w:rPr>
+  </w:style>
+  <w:style w:type="character" w:styleId="UnresolvedMention">
+    <w:name w:val="Unresolved Mention"/>
+    <w:basedOn w:val="DefaultParagraphFont"/>
+    <w:uiPriority w:val="99"/>
+    <w:semiHidden/>
+    <w:unhideWhenUsed/>
+    <w:rsid w:val="002F0327"/>
+    <w:rPr>
+      <w:color w:val="605E5C"/>
+      <w:shd w:val="clear" w:color="auto" w:fill="E1DFDD"/>
+    </w:rPr>
+  </w:style>
 </w:styles>
 </file>
 

</xml_diff>